<commit_message>
2018/3/27 Update Bab 2 Nambah Bab 6
</commit_message>
<xml_diff>
--- a/Revisi/BAB II(Revisi 3).docx
+++ b/Revisi/BAB II(Revisi 3).docx
@@ -12188,18 +12188,7 @@
           <w:sz w:val="24"/>
           <w:szCs w:val="24"/>
         </w:rPr>
-        <w:t xml:space="preserve"> disebut bahasa </w:t>
-      </w:r>
-      <w:bookmarkStart w:id="0" w:name="_GoBack"/>
-      <w:bookmarkEnd w:id="0"/>
-      <w:r>
-        <w:rPr>
-          <w:rFonts w:ascii="Times New Roman" w:hAnsi="Times New Roman" w:cs="Times New Roman"/>
-          <w:color w:val="000000" w:themeColor="text1"/>
-          <w:sz w:val="24"/>
-          <w:szCs w:val="24"/>
-        </w:rPr>
-        <w:t xml:space="preserve">yang </w:t>
+        <w:t xml:space="preserve"> disebut bahasa yang </w:t>
       </w:r>
       <w:r>
         <w:rPr>
@@ -14110,13 +14099,8 @@
     </w:p>
     <w:p>
       <w:pPr>
-        <w:pStyle w:val="ListParagraph"/>
-        <w:numPr>
-          <w:ilvl w:val="2"/>
-          <w:numId w:val="7"/>
-        </w:numPr>
-        <w:spacing w:line="480" w:lineRule="auto"/>
-        <w:ind w:left="1418" w:hanging="709"/>
+        <w:spacing w:after="0" w:line="480" w:lineRule="auto"/>
+        <w:ind w:left="720"/>
         <w:jc w:val="both"/>
         <w:rPr>
           <w:rFonts w:ascii="Times New Roman" w:hAnsi="Times New Roman" w:cs="Times New Roman"/>
@@ -14130,1078 +14114,35 @@
         <w:rPr>
           <w:rFonts w:ascii="Times New Roman" w:hAnsi="Times New Roman" w:cs="Times New Roman"/>
           <w:b/>
-          <w:color w:val="000000" w:themeColor="text1"/>
-          <w:sz w:val="24"/>
-          <w:szCs w:val="24"/>
-          <w:lang w:val="id-ID"/>
-        </w:rPr>
-        <w:t>Web Service</w:t>
-      </w:r>
-    </w:p>
-    <w:p>
-      <w:pPr>
-        <w:pStyle w:val="ListParagraph"/>
-        <w:shd w:val="clear" w:color="auto" w:fill="FFFFFF"/>
-        <w:spacing w:after="0" w:line="480" w:lineRule="auto"/>
-        <w:ind w:left="1429"/>
-        <w:jc w:val="both"/>
-        <w:textAlignment w:val="baseline"/>
-        <w:rPr>
-          <w:rFonts w:ascii="Times New Roman" w:eastAsia="Times New Roman" w:hAnsi="Times New Roman" w:cs="Times New Roman"/>
-          <w:color w:val="000000" w:themeColor="text1"/>
-          <w:sz w:val="24"/>
-          <w:szCs w:val="24"/>
-          <w:lang w:val="id-ID" w:eastAsia="id-ID"/>
-        </w:rPr>
-      </w:pPr>
-      <w:r>
-        <w:rPr>
-          <w:rFonts w:ascii="Times New Roman" w:eastAsia="Times New Roman" w:hAnsi="Times New Roman" w:cs="Times New Roman"/>
-          <w:i/>
-          <w:iCs/>
-          <w:color w:val="000000" w:themeColor="text1"/>
-          <w:sz w:val="24"/>
-          <w:szCs w:val="24"/>
-          <w:lang w:val="id-ID" w:eastAsia="id-ID"/>
-        </w:rPr>
-        <w:t xml:space="preserve">     Web service</w:t>
-      </w:r>
-      <w:r>
-        <w:rPr>
-          <w:rFonts w:ascii="Times New Roman" w:eastAsia="Times New Roman" w:hAnsi="Times New Roman" w:cs="Times New Roman"/>
-          <w:color w:val="000000" w:themeColor="text1"/>
-          <w:sz w:val="24"/>
-          <w:szCs w:val="24"/>
-          <w:lang w:val="id-ID" w:eastAsia="id-ID"/>
-        </w:rPr>
-        <w:t> adalah aplikasi sekumpulan data (</w:t>
-      </w:r>
-      <w:r>
-        <w:rPr>
-          <w:rFonts w:ascii="Times New Roman" w:eastAsia="Times New Roman" w:hAnsi="Times New Roman" w:cs="Times New Roman"/>
-          <w:i/>
-          <w:iCs/>
-          <w:color w:val="000000" w:themeColor="text1"/>
-          <w:sz w:val="24"/>
-          <w:szCs w:val="24"/>
-          <w:lang w:val="id-ID" w:eastAsia="id-ID"/>
-        </w:rPr>
-        <w:t>database</w:t>
-      </w:r>
-      <w:r>
-        <w:rPr>
-          <w:rFonts w:ascii="Times New Roman" w:eastAsia="Times New Roman" w:hAnsi="Times New Roman" w:cs="Times New Roman"/>
-          <w:color w:val="000000" w:themeColor="text1"/>
-          <w:sz w:val="24"/>
-          <w:szCs w:val="24"/>
-          <w:lang w:val="id-ID" w:eastAsia="id-ID"/>
-        </w:rPr>
-        <w:t>), perangkat lunak (</w:t>
-      </w:r>
-      <w:r>
-        <w:rPr>
-          <w:rFonts w:ascii="Times New Roman" w:eastAsia="Times New Roman" w:hAnsi="Times New Roman" w:cs="Times New Roman"/>
-          <w:i/>
-          <w:iCs/>
-          <w:color w:val="000000" w:themeColor="text1"/>
-          <w:sz w:val="24"/>
-          <w:szCs w:val="24"/>
-          <w:lang w:val="id-ID" w:eastAsia="id-ID"/>
-        </w:rPr>
-        <w:t>software</w:t>
-      </w:r>
-      <w:r>
-        <w:rPr>
-          <w:rFonts w:ascii="Times New Roman" w:eastAsia="Times New Roman" w:hAnsi="Times New Roman" w:cs="Times New Roman"/>
-          <w:color w:val="000000" w:themeColor="text1"/>
-          <w:sz w:val="24"/>
-          <w:szCs w:val="24"/>
-          <w:lang w:val="id-ID" w:eastAsia="id-ID"/>
-        </w:rPr>
-        <w:t>) atau bagian dari perangkat lunak yang dapat diakses secara remote oleh berbagai piranti dengan sebuah perantara tertentu. Secara umum,</w:t>
-      </w:r>
-      <w:r>
-        <w:rPr>
-          <w:rFonts w:ascii="Times New Roman" w:eastAsia="Times New Roman" w:hAnsi="Times New Roman" w:cs="Times New Roman"/>
-          <w:i/>
-          <w:iCs/>
-          <w:color w:val="000000" w:themeColor="text1"/>
-          <w:sz w:val="24"/>
-          <w:szCs w:val="24"/>
-          <w:lang w:val="id-ID" w:eastAsia="id-ID"/>
-        </w:rPr>
-        <w:t>web service</w:t>
-      </w:r>
-      <w:r>
-        <w:rPr>
-          <w:rFonts w:ascii="Times New Roman" w:eastAsia="Times New Roman" w:hAnsi="Times New Roman" w:cs="Times New Roman"/>
-          <w:color w:val="000000" w:themeColor="text1"/>
-          <w:sz w:val="24"/>
-          <w:szCs w:val="24"/>
-          <w:lang w:val="id-ID" w:eastAsia="id-ID"/>
-        </w:rPr>
-        <w:t>  dapat diidentifikasikan dengan menggunakan URL seperti hanya web pada umumnya. Namun yang membedakan </w:t>
-      </w:r>
-      <w:r>
-        <w:rPr>
-          <w:rFonts w:ascii="Times New Roman" w:eastAsia="Times New Roman" w:hAnsi="Times New Roman" w:cs="Times New Roman"/>
-          <w:i/>
-          <w:iCs/>
-          <w:color w:val="000000" w:themeColor="text1"/>
-          <w:sz w:val="24"/>
-          <w:szCs w:val="24"/>
-          <w:lang w:val="id-ID" w:eastAsia="id-ID"/>
-        </w:rPr>
-        <w:t>web service</w:t>
-      </w:r>
-      <w:r>
-        <w:rPr>
-          <w:rFonts w:ascii="Times New Roman" w:eastAsia="Times New Roman" w:hAnsi="Times New Roman" w:cs="Times New Roman"/>
-          <w:color w:val="000000" w:themeColor="text1"/>
-          <w:sz w:val="24"/>
-          <w:szCs w:val="24"/>
-          <w:lang w:val="id-ID" w:eastAsia="id-ID"/>
-        </w:rPr>
-        <w:t> dengan web pada umumnya adalah interaksi yang diberikan oleh </w:t>
-      </w:r>
-      <w:r>
-        <w:rPr>
-          <w:rFonts w:ascii="Times New Roman" w:eastAsia="Times New Roman" w:hAnsi="Times New Roman" w:cs="Times New Roman"/>
-          <w:i/>
-          <w:iCs/>
-          <w:color w:val="000000" w:themeColor="text1"/>
-          <w:sz w:val="24"/>
-          <w:szCs w:val="24"/>
-          <w:lang w:val="id-ID" w:eastAsia="id-ID"/>
-        </w:rPr>
-        <w:t>web service</w:t>
-      </w:r>
-      <w:r>
-        <w:rPr>
-          <w:rFonts w:ascii="Times New Roman" w:eastAsia="Times New Roman" w:hAnsi="Times New Roman" w:cs="Times New Roman"/>
-          <w:color w:val="000000" w:themeColor="text1"/>
-          <w:sz w:val="24"/>
-          <w:szCs w:val="24"/>
-          <w:lang w:val="id-ID" w:eastAsia="id-ID"/>
-        </w:rPr>
-        <w:t>.</w:t>
-      </w:r>
-    </w:p>
-    <w:p>
-      <w:pPr>
-        <w:pStyle w:val="ListParagraph"/>
-        <w:shd w:val="clear" w:color="auto" w:fill="FFFFFF"/>
-        <w:spacing w:after="0" w:line="480" w:lineRule="auto"/>
-        <w:ind w:left="1429" w:firstLine="272"/>
-        <w:jc w:val="both"/>
-        <w:textAlignment w:val="baseline"/>
-        <w:rPr>
-          <w:rFonts w:ascii="Times New Roman" w:eastAsia="Times New Roman" w:hAnsi="Times New Roman" w:cs="Times New Roman"/>
-          <w:color w:val="000000" w:themeColor="text1"/>
-          <w:sz w:val="24"/>
-          <w:szCs w:val="24"/>
-          <w:lang w:val="id-ID" w:eastAsia="id-ID"/>
-        </w:rPr>
-      </w:pPr>
-      <w:r>
-        <w:rPr>
-          <w:rFonts w:ascii="Times New Roman" w:eastAsia="Times New Roman" w:hAnsi="Times New Roman" w:cs="Times New Roman"/>
-          <w:color w:val="000000" w:themeColor="text1"/>
-          <w:sz w:val="24"/>
-          <w:szCs w:val="24"/>
-          <w:lang w:val="id-ID" w:eastAsia="id-ID"/>
-        </w:rPr>
-        <w:t>Berbeda dengan URL </w:t>
-      </w:r>
-      <w:r>
-        <w:rPr>
-          <w:rFonts w:ascii="Times New Roman" w:eastAsia="Times New Roman" w:hAnsi="Times New Roman" w:cs="Times New Roman"/>
-          <w:i/>
-          <w:iCs/>
-          <w:color w:val="000000" w:themeColor="text1"/>
-          <w:sz w:val="24"/>
-          <w:szCs w:val="24"/>
-          <w:lang w:val="id-ID" w:eastAsia="id-ID"/>
-        </w:rPr>
-        <w:t>web</w:t>
-      </w:r>
-      <w:r>
-        <w:rPr>
-          <w:rFonts w:ascii="Times New Roman" w:eastAsia="Times New Roman" w:hAnsi="Times New Roman" w:cs="Times New Roman"/>
-          <w:color w:val="000000" w:themeColor="text1"/>
-          <w:sz w:val="24"/>
-          <w:szCs w:val="24"/>
-          <w:lang w:val="id-ID" w:eastAsia="id-ID"/>
-        </w:rPr>
-        <w:t> pada umumnya, URL </w:t>
-      </w:r>
-      <w:r>
-        <w:rPr>
-          <w:rFonts w:ascii="Times New Roman" w:eastAsia="Times New Roman" w:hAnsi="Times New Roman" w:cs="Times New Roman"/>
-          <w:i/>
-          <w:iCs/>
-          <w:color w:val="000000" w:themeColor="text1"/>
-          <w:sz w:val="24"/>
-          <w:szCs w:val="24"/>
-          <w:lang w:val="id-ID" w:eastAsia="id-ID"/>
-        </w:rPr>
-        <w:t>web service</w:t>
-      </w:r>
-      <w:r>
-        <w:rPr>
-          <w:rFonts w:ascii="Times New Roman" w:eastAsia="Times New Roman" w:hAnsi="Times New Roman" w:cs="Times New Roman"/>
-          <w:color w:val="000000" w:themeColor="text1"/>
-          <w:sz w:val="24"/>
-          <w:szCs w:val="24"/>
-          <w:lang w:val="id-ID" w:eastAsia="id-ID"/>
-        </w:rPr>
-        <w:t> hanya menggandung kumpulan informasi, perintah, konfigurasi atau sintaks yang berguna membangun sebuah fungsi-fungsi tertentu dari aplikasi.</w:t>
-      </w:r>
-    </w:p>
-    <w:p>
-      <w:pPr>
-        <w:pStyle w:val="ListParagraph"/>
-        <w:shd w:val="clear" w:color="auto" w:fill="FFFFFF"/>
-        <w:spacing w:after="0" w:line="480" w:lineRule="auto"/>
-        <w:ind w:left="1429" w:firstLine="272"/>
-        <w:jc w:val="both"/>
-        <w:textAlignment w:val="baseline"/>
-        <w:rPr>
-          <w:rFonts w:ascii="Times New Roman" w:eastAsia="Times New Roman" w:hAnsi="Times New Roman" w:cs="Times New Roman"/>
-          <w:color w:val="000000" w:themeColor="text1"/>
-          <w:sz w:val="24"/>
-          <w:szCs w:val="24"/>
-          <w:lang w:val="id-ID" w:eastAsia="id-ID"/>
-        </w:rPr>
-      </w:pPr>
-      <w:r>
-        <w:rPr>
-          <w:rFonts w:ascii="Times New Roman" w:eastAsia="Times New Roman" w:hAnsi="Times New Roman" w:cs="Times New Roman"/>
-          <w:i/>
-          <w:iCs/>
-          <w:color w:val="000000" w:themeColor="text1"/>
-          <w:sz w:val="24"/>
-          <w:szCs w:val="24"/>
-          <w:lang w:val="id-ID" w:eastAsia="id-ID"/>
-        </w:rPr>
-        <w:t>Web service</w:t>
-      </w:r>
-      <w:r>
-        <w:rPr>
-          <w:rFonts w:ascii="Times New Roman" w:eastAsia="Times New Roman" w:hAnsi="Times New Roman" w:cs="Times New Roman"/>
-          <w:color w:val="000000" w:themeColor="text1"/>
-          <w:sz w:val="24"/>
-          <w:szCs w:val="24"/>
-          <w:lang w:val="id-ID" w:eastAsia="id-ID"/>
-        </w:rPr>
-        <w:t xml:space="preserve"> dapat diartikan juga sebuah metode pertukaran data, tanpa memperhatikan dimana sebuah </w:t>
-      </w:r>
-      <w:r>
-        <w:rPr>
-          <w:rFonts w:ascii="Times New Roman" w:eastAsia="Times New Roman" w:hAnsi="Times New Roman" w:cs="Times New Roman"/>
-          <w:i/>
-          <w:iCs/>
-          <w:color w:val="000000" w:themeColor="text1"/>
-          <w:sz w:val="24"/>
-          <w:szCs w:val="24"/>
-          <w:lang w:val="id-ID" w:eastAsia="id-ID"/>
-        </w:rPr>
-        <w:t>database</w:t>
-      </w:r>
-      <w:r>
-        <w:rPr>
-          <w:rFonts w:ascii="Times New Roman" w:eastAsia="Times New Roman" w:hAnsi="Times New Roman" w:cs="Times New Roman"/>
-          <w:color w:val="000000" w:themeColor="text1"/>
-          <w:sz w:val="24"/>
-          <w:szCs w:val="24"/>
-          <w:lang w:val="id-ID" w:eastAsia="id-ID"/>
-        </w:rPr>
-        <w:t> ditanamkan, dibuat dalam bahasa apa sebuah aplikasi yang mengkonsumsi data, dan di platform apa sebuah data itu dikonsumsi. </w:t>
-      </w:r>
-      <w:r>
-        <w:rPr>
-          <w:rFonts w:ascii="Times New Roman" w:eastAsia="Times New Roman" w:hAnsi="Times New Roman" w:cs="Times New Roman"/>
-          <w:i/>
-          <w:iCs/>
-          <w:color w:val="000000" w:themeColor="text1"/>
-          <w:sz w:val="24"/>
-          <w:szCs w:val="24"/>
-          <w:lang w:val="id-ID" w:eastAsia="id-ID"/>
-        </w:rPr>
-        <w:t>Web service</w:t>
-      </w:r>
-      <w:r>
-        <w:rPr>
-          <w:rFonts w:ascii="Times New Roman" w:eastAsia="Times New Roman" w:hAnsi="Times New Roman" w:cs="Times New Roman"/>
-          <w:color w:val="000000" w:themeColor="text1"/>
-          <w:sz w:val="24"/>
-          <w:szCs w:val="24"/>
-          <w:lang w:val="id-ID" w:eastAsia="id-ID"/>
-        </w:rPr>
-        <w:t xml:space="preserve"> mampu </w:t>
-      </w:r>
-      <w:r>
-        <w:rPr>
-          <w:rFonts w:ascii="Times New Roman" w:eastAsia="Times New Roman" w:hAnsi="Times New Roman" w:cs="Times New Roman"/>
-          <w:color w:val="000000" w:themeColor="text1"/>
-          <w:sz w:val="24"/>
-          <w:szCs w:val="24"/>
-          <w:lang w:val="id-ID" w:eastAsia="id-ID"/>
-        </w:rPr>
-        <w:lastRenderedPageBreak/>
-        <w:t>menunjang interoperabilitas. Sehingga </w:t>
-      </w:r>
-      <w:r>
-        <w:rPr>
-          <w:rFonts w:ascii="Times New Roman" w:eastAsia="Times New Roman" w:hAnsi="Times New Roman" w:cs="Times New Roman"/>
-          <w:i/>
-          <w:iCs/>
-          <w:color w:val="000000" w:themeColor="text1"/>
-          <w:sz w:val="24"/>
-          <w:szCs w:val="24"/>
-          <w:lang w:val="id-ID" w:eastAsia="id-ID"/>
-        </w:rPr>
-        <w:t>web service</w:t>
-      </w:r>
-      <w:r>
-        <w:rPr>
-          <w:rFonts w:ascii="Times New Roman" w:eastAsia="Times New Roman" w:hAnsi="Times New Roman" w:cs="Times New Roman"/>
-          <w:color w:val="000000" w:themeColor="text1"/>
-          <w:sz w:val="24"/>
-          <w:szCs w:val="24"/>
-          <w:lang w:val="id-ID" w:eastAsia="id-ID"/>
-        </w:rPr>
-        <w:t> mampu menjadi sebuah jembatan penghubung antara berbagai sistem yang ada.</w:t>
-      </w:r>
-    </w:p>
-    <w:p>
-      <w:pPr>
-        <w:pStyle w:val="ListParagraph"/>
-        <w:shd w:val="clear" w:color="auto" w:fill="FFFFFF"/>
-        <w:spacing w:after="0" w:line="480" w:lineRule="auto"/>
-        <w:ind w:left="1429" w:firstLine="272"/>
-        <w:jc w:val="both"/>
-        <w:textAlignment w:val="baseline"/>
-        <w:rPr>
-          <w:rFonts w:ascii="Times New Roman" w:eastAsia="Times New Roman" w:hAnsi="Times New Roman" w:cs="Times New Roman"/>
-          <w:color w:val="000000" w:themeColor="text1"/>
-          <w:sz w:val="24"/>
-          <w:szCs w:val="24"/>
-          <w:lang w:val="id-ID" w:eastAsia="id-ID"/>
-        </w:rPr>
-      </w:pPr>
-      <w:r>
-        <w:rPr>
-          <w:rFonts w:ascii="Times New Roman" w:eastAsia="Times New Roman" w:hAnsi="Times New Roman" w:cs="Times New Roman"/>
-          <w:color w:val="000000" w:themeColor="text1"/>
-          <w:sz w:val="24"/>
-          <w:szCs w:val="24"/>
-          <w:lang w:val="id-ID" w:eastAsia="id-ID"/>
-        </w:rPr>
-        <w:t xml:space="preserve">Menurut W3C </w:t>
-      </w:r>
-      <w:r>
-        <w:rPr>
-          <w:rFonts w:ascii="Times New Roman" w:eastAsia="Times New Roman" w:hAnsi="Times New Roman" w:cs="Times New Roman"/>
-          <w:i/>
-          <w:color w:val="000000" w:themeColor="text1"/>
-          <w:sz w:val="24"/>
-          <w:szCs w:val="24"/>
-          <w:lang w:val="id-ID" w:eastAsia="id-ID"/>
-        </w:rPr>
-        <w:t xml:space="preserve">Web services Architechture Working Group </w:t>
-      </w:r>
-      <w:r>
-        <w:rPr>
-          <w:rFonts w:ascii="Times New Roman" w:eastAsia="Times New Roman" w:hAnsi="Times New Roman" w:cs="Times New Roman"/>
-          <w:color w:val="000000" w:themeColor="text1"/>
-          <w:sz w:val="24"/>
-          <w:szCs w:val="24"/>
-          <w:lang w:val="id-ID" w:eastAsia="id-ID"/>
-        </w:rPr>
-        <w:t xml:space="preserve">pengertian </w:t>
-      </w:r>
-      <w:r>
-        <w:rPr>
-          <w:rFonts w:ascii="Times New Roman" w:eastAsia="Times New Roman" w:hAnsi="Times New Roman" w:cs="Times New Roman"/>
-          <w:i/>
-          <w:color w:val="000000" w:themeColor="text1"/>
-          <w:sz w:val="24"/>
-          <w:szCs w:val="24"/>
-          <w:lang w:val="id-ID" w:eastAsia="id-ID"/>
-        </w:rPr>
-        <w:t>Web Service</w:t>
-      </w:r>
-      <w:r>
-        <w:rPr>
-          <w:rFonts w:ascii="Times New Roman" w:eastAsia="Times New Roman" w:hAnsi="Times New Roman" w:cs="Times New Roman"/>
-          <w:color w:val="000000" w:themeColor="text1"/>
-          <w:sz w:val="24"/>
-          <w:szCs w:val="24"/>
-          <w:lang w:val="id-ID" w:eastAsia="id-ID"/>
-        </w:rPr>
-        <w:t xml:space="preserve"> adalah sebuah sistem </w:t>
-      </w:r>
-      <w:r>
-        <w:rPr>
-          <w:rFonts w:ascii="Times New Roman" w:eastAsia="Times New Roman" w:hAnsi="Times New Roman" w:cs="Times New Roman"/>
-          <w:i/>
-          <w:color w:val="000000" w:themeColor="text1"/>
-          <w:sz w:val="24"/>
-          <w:szCs w:val="24"/>
-          <w:lang w:val="id-ID" w:eastAsia="id-ID"/>
-        </w:rPr>
-        <w:t xml:space="preserve">software </w:t>
-      </w:r>
-      <w:r>
-        <w:rPr>
-          <w:rFonts w:ascii="Times New Roman" w:eastAsia="Times New Roman" w:hAnsi="Times New Roman" w:cs="Times New Roman"/>
-          <w:color w:val="000000" w:themeColor="text1"/>
-          <w:sz w:val="24"/>
-          <w:szCs w:val="24"/>
-          <w:lang w:val="id-ID" w:eastAsia="id-ID"/>
-        </w:rPr>
-        <w:t xml:space="preserve">yang di desain untuk mendukung interoperabilitas interaksi mesin ke mesin melalui sebuah jaringan. </w:t>
-      </w:r>
-      <w:r>
-        <w:rPr>
-          <w:rFonts w:ascii="Times New Roman" w:eastAsia="Times New Roman" w:hAnsi="Times New Roman" w:cs="Times New Roman"/>
-          <w:i/>
-          <w:iCs/>
-          <w:color w:val="000000" w:themeColor="text1"/>
-          <w:sz w:val="24"/>
-          <w:szCs w:val="24"/>
-          <w:lang w:val="id-ID" w:eastAsia="id-ID"/>
-        </w:rPr>
-        <w:t>Interface web service</w:t>
-      </w:r>
-      <w:r>
-        <w:rPr>
-          <w:rFonts w:ascii="Times New Roman" w:eastAsia="Times New Roman" w:hAnsi="Times New Roman" w:cs="Times New Roman"/>
-          <w:color w:val="000000" w:themeColor="text1"/>
-          <w:sz w:val="24"/>
-          <w:szCs w:val="24"/>
-          <w:lang w:val="id-ID" w:eastAsia="id-ID"/>
-        </w:rPr>
-        <w:t xml:space="preserve"> dideskripsikan dengan menggunakan format yang mampu diproses oleh mesin (khususnya WSDL).</w:t>
-      </w:r>
-    </w:p>
-    <w:p>
-      <w:pPr>
-        <w:pStyle w:val="ListParagraph"/>
-        <w:shd w:val="clear" w:color="auto" w:fill="FFFFFF"/>
-        <w:spacing w:after="0" w:line="480" w:lineRule="auto"/>
-        <w:ind w:left="1429" w:firstLine="272"/>
-        <w:jc w:val="both"/>
-        <w:textAlignment w:val="baseline"/>
-        <w:rPr>
-          <w:rFonts w:ascii="Times New Roman" w:eastAsia="Times New Roman" w:hAnsi="Times New Roman" w:cs="Times New Roman"/>
-          <w:color w:val="000000" w:themeColor="text1"/>
-          <w:sz w:val="24"/>
-          <w:szCs w:val="24"/>
-          <w:lang w:val="id-ID" w:eastAsia="id-ID"/>
-        </w:rPr>
-      </w:pPr>
-      <w:r>
-        <w:rPr>
-          <w:rFonts w:ascii="Times New Roman" w:eastAsia="Times New Roman" w:hAnsi="Times New Roman" w:cs="Times New Roman"/>
-          <w:color w:val="000000" w:themeColor="text1"/>
-          <w:sz w:val="24"/>
-          <w:szCs w:val="24"/>
-          <w:lang w:val="id-ID" w:eastAsia="id-ID"/>
-        </w:rPr>
-        <w:t>Sistem lain yang akan berinteraksi dengan </w:t>
-      </w:r>
-      <w:r>
-        <w:rPr>
-          <w:rFonts w:ascii="Times New Roman" w:eastAsia="Times New Roman" w:hAnsi="Times New Roman" w:cs="Times New Roman"/>
-          <w:i/>
-          <w:iCs/>
-          <w:color w:val="000000" w:themeColor="text1"/>
-          <w:sz w:val="24"/>
-          <w:szCs w:val="24"/>
-          <w:lang w:val="id-ID" w:eastAsia="id-ID"/>
-        </w:rPr>
-        <w:t>web service</w:t>
-      </w:r>
-      <w:r>
-        <w:rPr>
-          <w:rFonts w:ascii="Times New Roman" w:eastAsia="Times New Roman" w:hAnsi="Times New Roman" w:cs="Times New Roman"/>
-          <w:color w:val="000000" w:themeColor="text1"/>
-          <w:sz w:val="24"/>
-          <w:szCs w:val="24"/>
-          <w:lang w:val="id-ID" w:eastAsia="id-ID"/>
-        </w:rPr>
-        <w:t xml:space="preserve"> hanya memerlukan SOAP, yang biasanya disampaikan dengan HTTP dan XML sehingga mempunyai korelasi dengan standar Web (Web Services Architecture Working Group, 2004). </w:t>
-      </w:r>
-      <w:r>
-        <w:rPr>
-          <w:rFonts w:ascii="Times New Roman" w:eastAsia="Times New Roman" w:hAnsi="Times New Roman" w:cs="Times New Roman"/>
-          <w:i/>
-          <w:iCs/>
-          <w:color w:val="000000" w:themeColor="text1"/>
-          <w:sz w:val="24"/>
-          <w:szCs w:val="24"/>
-          <w:lang w:val="id-ID" w:eastAsia="id-ID"/>
-        </w:rPr>
-        <w:t>Web</w:t>
-      </w:r>
-      <w:r>
-        <w:rPr>
-          <w:rFonts w:ascii="Times New Roman" w:eastAsia="Times New Roman" w:hAnsi="Times New Roman" w:cs="Times New Roman"/>
-          <w:color w:val="000000" w:themeColor="text1"/>
-          <w:sz w:val="24"/>
-          <w:szCs w:val="24"/>
-          <w:lang w:val="id-ID" w:eastAsia="id-ID"/>
-        </w:rPr>
-        <w:t xml:space="preserve"> pada umumnya digunakan untuk melakukan </w:t>
-      </w:r>
-      <w:r>
-        <w:rPr>
-          <w:rFonts w:ascii="Times New Roman" w:eastAsia="Times New Roman" w:hAnsi="Times New Roman" w:cs="Times New Roman"/>
-          <w:i/>
-          <w:iCs/>
-          <w:color w:val="000000" w:themeColor="text1"/>
-          <w:sz w:val="24"/>
-          <w:szCs w:val="24"/>
-          <w:lang w:val="id-ID" w:eastAsia="id-ID"/>
-        </w:rPr>
-        <w:t>respon</w:t>
-      </w:r>
-      <w:r>
-        <w:rPr>
-          <w:rFonts w:ascii="Times New Roman" w:eastAsia="Times New Roman" w:hAnsi="Times New Roman" w:cs="Times New Roman"/>
-          <w:color w:val="000000" w:themeColor="text1"/>
-          <w:sz w:val="24"/>
-          <w:szCs w:val="24"/>
-          <w:lang w:val="id-ID" w:eastAsia="id-ID"/>
-        </w:rPr>
-        <w:t> dan </w:t>
-      </w:r>
-      <w:r>
-        <w:rPr>
-          <w:rFonts w:ascii="Times New Roman" w:eastAsia="Times New Roman" w:hAnsi="Times New Roman" w:cs="Times New Roman"/>
-          <w:i/>
-          <w:iCs/>
-          <w:color w:val="000000" w:themeColor="text1"/>
-          <w:sz w:val="24"/>
-          <w:szCs w:val="24"/>
-          <w:lang w:val="id-ID" w:eastAsia="id-ID"/>
-        </w:rPr>
-        <w:t>request</w:t>
-      </w:r>
-      <w:r>
-        <w:rPr>
-          <w:rFonts w:ascii="Times New Roman" w:eastAsia="Times New Roman" w:hAnsi="Times New Roman" w:cs="Times New Roman"/>
-          <w:color w:val="000000" w:themeColor="text1"/>
-          <w:sz w:val="24"/>
-          <w:szCs w:val="24"/>
-          <w:lang w:val="id-ID" w:eastAsia="id-ID"/>
-        </w:rPr>
-        <w:t> yang dilakukan antara </w:t>
-      </w:r>
-      <w:r>
-        <w:rPr>
-          <w:rFonts w:ascii="Times New Roman" w:eastAsia="Times New Roman" w:hAnsi="Times New Roman" w:cs="Times New Roman"/>
-          <w:i/>
-          <w:iCs/>
-          <w:color w:val="000000" w:themeColor="text1"/>
-          <w:sz w:val="24"/>
-          <w:szCs w:val="24"/>
-          <w:lang w:val="id-ID" w:eastAsia="id-ID"/>
-        </w:rPr>
-        <w:t>client</w:t>
-      </w:r>
-      <w:r>
-        <w:rPr>
-          <w:rFonts w:ascii="Times New Roman" w:eastAsia="Times New Roman" w:hAnsi="Times New Roman" w:cs="Times New Roman"/>
-          <w:color w:val="000000" w:themeColor="text1"/>
-          <w:sz w:val="24"/>
-          <w:szCs w:val="24"/>
-          <w:lang w:val="id-ID" w:eastAsia="id-ID"/>
-        </w:rPr>
-        <w:t> dan </w:t>
-      </w:r>
-      <w:r>
-        <w:rPr>
-          <w:rFonts w:ascii="Times New Roman" w:eastAsia="Times New Roman" w:hAnsi="Times New Roman" w:cs="Times New Roman"/>
-          <w:i/>
-          <w:iCs/>
-          <w:color w:val="000000" w:themeColor="text1"/>
-          <w:sz w:val="24"/>
-          <w:szCs w:val="24"/>
-          <w:lang w:val="id-ID" w:eastAsia="id-ID"/>
-        </w:rPr>
-        <w:t>server</w:t>
-      </w:r>
-      <w:r>
-        <w:rPr>
-          <w:rFonts w:ascii="Times New Roman" w:eastAsia="Times New Roman" w:hAnsi="Times New Roman" w:cs="Times New Roman"/>
-          <w:color w:val="000000" w:themeColor="text1"/>
-          <w:sz w:val="24"/>
-          <w:szCs w:val="24"/>
-          <w:lang w:val="id-ID" w:eastAsia="id-ID"/>
-        </w:rPr>
-        <w:t>. Sebagai contoh, seorang pengguna layanan </w:t>
-      </w:r>
-      <w:r>
-        <w:rPr>
-          <w:rFonts w:ascii="Times New Roman" w:eastAsia="Times New Roman" w:hAnsi="Times New Roman" w:cs="Times New Roman"/>
-          <w:i/>
-          <w:iCs/>
-          <w:color w:val="000000" w:themeColor="text1"/>
-          <w:sz w:val="24"/>
-          <w:szCs w:val="24"/>
-          <w:lang w:val="id-ID" w:eastAsia="id-ID"/>
-        </w:rPr>
-        <w:t>web</w:t>
-      </w:r>
-      <w:r>
-        <w:rPr>
-          <w:rFonts w:ascii="Times New Roman" w:eastAsia="Times New Roman" w:hAnsi="Times New Roman" w:cs="Times New Roman"/>
-          <w:color w:val="000000" w:themeColor="text1"/>
-          <w:sz w:val="24"/>
-          <w:szCs w:val="24"/>
-          <w:lang w:val="id-ID" w:eastAsia="id-ID"/>
-        </w:rPr>
-        <w:t> tertentu mengetikan alamat </w:t>
-      </w:r>
-      <w:r>
-        <w:rPr>
-          <w:rFonts w:ascii="Times New Roman" w:eastAsia="Times New Roman" w:hAnsi="Times New Roman" w:cs="Times New Roman"/>
-          <w:i/>
-          <w:iCs/>
-          <w:color w:val="000000" w:themeColor="text1"/>
-          <w:sz w:val="24"/>
-          <w:szCs w:val="24"/>
-          <w:lang w:val="id-ID" w:eastAsia="id-ID"/>
-        </w:rPr>
-        <w:t>url web</w:t>
-      </w:r>
-      <w:r>
-        <w:rPr>
-          <w:rFonts w:ascii="Times New Roman" w:eastAsia="Times New Roman" w:hAnsi="Times New Roman" w:cs="Times New Roman"/>
-          <w:color w:val="000000" w:themeColor="text1"/>
-          <w:sz w:val="24"/>
-          <w:szCs w:val="24"/>
-          <w:lang w:val="id-ID" w:eastAsia="id-ID"/>
-        </w:rPr>
-        <w:t xml:space="preserve"> untuk membentuk sebuah </w:t>
-      </w:r>
-      <w:r>
-        <w:rPr>
-          <w:rFonts w:ascii="Times New Roman" w:eastAsia="Times New Roman" w:hAnsi="Times New Roman" w:cs="Times New Roman"/>
-          <w:i/>
-          <w:iCs/>
-          <w:color w:val="000000" w:themeColor="text1"/>
-          <w:sz w:val="24"/>
-          <w:szCs w:val="24"/>
-          <w:lang w:val="id-ID" w:eastAsia="id-ID"/>
-        </w:rPr>
-        <w:t>request</w:t>
-      </w:r>
-      <w:r>
-        <w:rPr>
-          <w:rFonts w:ascii="Times New Roman" w:eastAsia="Times New Roman" w:hAnsi="Times New Roman" w:cs="Times New Roman"/>
-          <w:color w:val="000000" w:themeColor="text1"/>
-          <w:sz w:val="24"/>
-          <w:szCs w:val="24"/>
-          <w:lang w:val="id-ID" w:eastAsia="id-ID"/>
-        </w:rPr>
-        <w:t>.</w:t>
-      </w:r>
-    </w:p>
-    <w:p>
-      <w:pPr>
-        <w:pStyle w:val="ListParagraph"/>
-        <w:shd w:val="clear" w:color="auto" w:fill="FFFFFF"/>
-        <w:spacing w:after="0" w:line="480" w:lineRule="auto"/>
-        <w:ind w:left="1429"/>
-        <w:jc w:val="both"/>
-        <w:textAlignment w:val="baseline"/>
-        <w:rPr>
-          <w:rFonts w:ascii="Times New Roman" w:eastAsia="Times New Roman" w:hAnsi="Times New Roman" w:cs="Times New Roman"/>
-          <w:color w:val="000000" w:themeColor="text1"/>
-          <w:sz w:val="24"/>
-          <w:szCs w:val="24"/>
-          <w:lang w:val="id-ID" w:eastAsia="id-ID"/>
-        </w:rPr>
-      </w:pPr>
-      <w:r>
-        <w:rPr>
-          <w:rFonts w:ascii="Times New Roman" w:eastAsia="Times New Roman" w:hAnsi="Times New Roman" w:cs="Times New Roman"/>
-          <w:color w:val="000000" w:themeColor="text1"/>
-          <w:sz w:val="24"/>
-          <w:szCs w:val="24"/>
-          <w:lang w:val="id-ID" w:eastAsia="id-ID"/>
-        </w:rPr>
-        <w:t xml:space="preserve">     </w:t>
-      </w:r>
-      <w:r>
-        <w:rPr>
-          <w:rFonts w:ascii="Times New Roman" w:eastAsia="Times New Roman" w:hAnsi="Times New Roman" w:cs="Times New Roman"/>
-          <w:i/>
-          <w:iCs/>
-          <w:color w:val="000000" w:themeColor="text1"/>
-          <w:sz w:val="24"/>
-          <w:szCs w:val="24"/>
-          <w:lang w:val="id-ID" w:eastAsia="id-ID"/>
-        </w:rPr>
-        <w:t>Request</w:t>
-      </w:r>
-      <w:r>
-        <w:rPr>
-          <w:rFonts w:ascii="Times New Roman" w:eastAsia="Times New Roman" w:hAnsi="Times New Roman" w:cs="Times New Roman"/>
-          <w:color w:val="000000" w:themeColor="text1"/>
-          <w:sz w:val="24"/>
-          <w:szCs w:val="24"/>
-          <w:lang w:val="id-ID" w:eastAsia="id-ID"/>
-        </w:rPr>
-        <w:t> akan sampai pada </w:t>
-      </w:r>
-      <w:r>
-        <w:rPr>
-          <w:rFonts w:ascii="Times New Roman" w:eastAsia="Times New Roman" w:hAnsi="Times New Roman" w:cs="Times New Roman"/>
-          <w:i/>
-          <w:iCs/>
-          <w:color w:val="000000" w:themeColor="text1"/>
-          <w:sz w:val="24"/>
-          <w:szCs w:val="24"/>
-          <w:lang w:val="id-ID" w:eastAsia="id-ID"/>
-        </w:rPr>
-        <w:t>server</w:t>
-      </w:r>
-      <w:r>
-        <w:rPr>
-          <w:rFonts w:ascii="Times New Roman" w:eastAsia="Times New Roman" w:hAnsi="Times New Roman" w:cs="Times New Roman"/>
-          <w:color w:val="000000" w:themeColor="text1"/>
-          <w:sz w:val="24"/>
-          <w:szCs w:val="24"/>
-          <w:lang w:val="id-ID" w:eastAsia="id-ID"/>
-        </w:rPr>
-        <w:t>, diolah dan kemudian disajikan dalam bentuk sebuah respon. Dengan singkat kata terjadilah hubungan </w:t>
-      </w:r>
-      <w:r>
-        <w:rPr>
-          <w:rFonts w:ascii="Times New Roman" w:eastAsia="Times New Roman" w:hAnsi="Times New Roman" w:cs="Times New Roman"/>
-          <w:i/>
-          <w:iCs/>
-          <w:color w:val="000000" w:themeColor="text1"/>
-          <w:sz w:val="24"/>
-          <w:szCs w:val="24"/>
-          <w:lang w:val="id-ID" w:eastAsia="id-ID"/>
-        </w:rPr>
-        <w:t>client-server</w:t>
-      </w:r>
-      <w:r>
-        <w:rPr>
-          <w:rFonts w:ascii="Times New Roman" w:eastAsia="Times New Roman" w:hAnsi="Times New Roman" w:cs="Times New Roman"/>
-          <w:color w:val="000000" w:themeColor="text1"/>
-          <w:sz w:val="24"/>
-          <w:szCs w:val="24"/>
-          <w:lang w:val="id-ID" w:eastAsia="id-ID"/>
-        </w:rPr>
-        <w:t> secara sederhana. Sedangkan pada </w:t>
-      </w:r>
-      <w:r>
-        <w:rPr>
-          <w:rFonts w:ascii="Times New Roman" w:eastAsia="Times New Roman" w:hAnsi="Times New Roman" w:cs="Times New Roman"/>
-          <w:i/>
-          <w:iCs/>
-          <w:color w:val="000000" w:themeColor="text1"/>
-          <w:sz w:val="24"/>
-          <w:szCs w:val="24"/>
-          <w:lang w:val="id-ID" w:eastAsia="id-ID"/>
-        </w:rPr>
-        <w:t>web service </w:t>
-      </w:r>
-      <w:r>
-        <w:rPr>
-          <w:rFonts w:ascii="Times New Roman" w:eastAsia="Times New Roman" w:hAnsi="Times New Roman" w:cs="Times New Roman"/>
-          <w:color w:val="000000" w:themeColor="text1"/>
-          <w:sz w:val="24"/>
-          <w:szCs w:val="24"/>
-          <w:lang w:val="id-ID" w:eastAsia="id-ID"/>
-        </w:rPr>
-        <w:t>hubungan antara </w:t>
-      </w:r>
-      <w:r>
-        <w:rPr>
-          <w:rFonts w:ascii="Times New Roman" w:eastAsia="Times New Roman" w:hAnsi="Times New Roman" w:cs="Times New Roman"/>
-          <w:i/>
-          <w:iCs/>
-          <w:color w:val="000000" w:themeColor="text1"/>
-          <w:sz w:val="24"/>
-          <w:szCs w:val="24"/>
-          <w:lang w:val="id-ID" w:eastAsia="id-ID"/>
-        </w:rPr>
-        <w:t>client </w:t>
-      </w:r>
-      <w:r>
-        <w:rPr>
-          <w:rFonts w:ascii="Times New Roman" w:eastAsia="Times New Roman" w:hAnsi="Times New Roman" w:cs="Times New Roman"/>
-          <w:color w:val="000000" w:themeColor="text1"/>
-          <w:sz w:val="24"/>
-          <w:szCs w:val="24"/>
-          <w:lang w:val="id-ID" w:eastAsia="id-ID"/>
-        </w:rPr>
-        <w:t>dan </w:t>
-      </w:r>
-      <w:r>
-        <w:rPr>
-          <w:rFonts w:ascii="Times New Roman" w:eastAsia="Times New Roman" w:hAnsi="Times New Roman" w:cs="Times New Roman"/>
-          <w:i/>
-          <w:iCs/>
-          <w:color w:val="000000" w:themeColor="text1"/>
-          <w:sz w:val="24"/>
-          <w:szCs w:val="24"/>
-          <w:lang w:val="id-ID" w:eastAsia="id-ID"/>
-        </w:rPr>
-        <w:t>server </w:t>
-      </w:r>
-      <w:r>
-        <w:rPr>
-          <w:rFonts w:ascii="Times New Roman" w:eastAsia="Times New Roman" w:hAnsi="Times New Roman" w:cs="Times New Roman"/>
-          <w:color w:val="000000" w:themeColor="text1"/>
-          <w:sz w:val="24"/>
-          <w:szCs w:val="24"/>
-          <w:lang w:val="id-ID" w:eastAsia="id-ID"/>
-        </w:rPr>
-        <w:t>tidak terjadi secara langsung. Hubungan antara</w:t>
-      </w:r>
-      <w:r>
-        <w:rPr>
-          <w:rFonts w:ascii="Times New Roman" w:eastAsia="Times New Roman" w:hAnsi="Times New Roman" w:cs="Times New Roman"/>
-          <w:i/>
-          <w:iCs/>
-          <w:color w:val="000000" w:themeColor="text1"/>
-          <w:sz w:val="24"/>
-          <w:szCs w:val="24"/>
-          <w:lang w:val="id-ID" w:eastAsia="id-ID"/>
-        </w:rPr>
-        <w:t>client </w:t>
-      </w:r>
-      <w:r>
-        <w:rPr>
-          <w:rFonts w:ascii="Times New Roman" w:eastAsia="Times New Roman" w:hAnsi="Times New Roman" w:cs="Times New Roman"/>
-          <w:color w:val="000000" w:themeColor="text1"/>
-          <w:sz w:val="24"/>
-          <w:szCs w:val="24"/>
-          <w:lang w:val="id-ID" w:eastAsia="id-ID"/>
-        </w:rPr>
-        <w:t>dan </w:t>
-      </w:r>
-      <w:r>
-        <w:rPr>
-          <w:rFonts w:ascii="Times New Roman" w:eastAsia="Times New Roman" w:hAnsi="Times New Roman" w:cs="Times New Roman"/>
-          <w:i/>
-          <w:iCs/>
-          <w:color w:val="000000" w:themeColor="text1"/>
-          <w:sz w:val="24"/>
-          <w:szCs w:val="24"/>
-          <w:lang w:val="id-ID" w:eastAsia="id-ID"/>
-        </w:rPr>
-        <w:t>server </w:t>
-      </w:r>
-      <w:r>
-        <w:rPr>
-          <w:rFonts w:ascii="Times New Roman" w:eastAsia="Times New Roman" w:hAnsi="Times New Roman" w:cs="Times New Roman"/>
-          <w:color w:val="000000" w:themeColor="text1"/>
-          <w:sz w:val="24"/>
-          <w:szCs w:val="24"/>
-          <w:lang w:val="id-ID" w:eastAsia="id-ID"/>
-        </w:rPr>
-        <w:t>dijembatani oleh file </w:t>
-      </w:r>
-      <w:r>
-        <w:rPr>
-          <w:rFonts w:ascii="Times New Roman" w:eastAsia="Times New Roman" w:hAnsi="Times New Roman" w:cs="Times New Roman"/>
-          <w:i/>
-          <w:iCs/>
-          <w:color w:val="000000" w:themeColor="text1"/>
-          <w:sz w:val="24"/>
-          <w:szCs w:val="24"/>
-          <w:lang w:val="id-ID" w:eastAsia="id-ID"/>
-        </w:rPr>
-        <w:t>web service </w:t>
-      </w:r>
-      <w:r>
-        <w:rPr>
-          <w:rFonts w:ascii="Times New Roman" w:eastAsia="Times New Roman" w:hAnsi="Times New Roman" w:cs="Times New Roman"/>
-          <w:color w:val="000000" w:themeColor="text1"/>
-          <w:sz w:val="24"/>
-          <w:szCs w:val="24"/>
-          <w:lang w:val="id-ID" w:eastAsia="id-ID"/>
-        </w:rPr>
-        <w:t>dalam format tertentu.</w:t>
-      </w:r>
-    </w:p>
-    <w:p>
-      <w:pPr>
-        <w:pStyle w:val="ListParagraph"/>
-        <w:shd w:val="clear" w:color="auto" w:fill="FFFFFF"/>
-        <w:spacing w:after="0" w:line="480" w:lineRule="auto"/>
-        <w:ind w:left="1429"/>
-        <w:jc w:val="both"/>
-        <w:textAlignment w:val="baseline"/>
-        <w:rPr>
-          <w:rFonts w:ascii="Times New Roman" w:eastAsia="Times New Roman" w:hAnsi="Times New Roman" w:cs="Times New Roman"/>
-          <w:color w:val="000000" w:themeColor="text1"/>
-          <w:sz w:val="24"/>
-          <w:szCs w:val="24"/>
-          <w:lang w:val="id-ID" w:eastAsia="id-ID"/>
-        </w:rPr>
-      </w:pPr>
-      <w:r>
-        <w:rPr>
-          <w:rFonts w:ascii="Times New Roman" w:eastAsia="Times New Roman" w:hAnsi="Times New Roman" w:cs="Times New Roman"/>
-          <w:color w:val="000000" w:themeColor="text1"/>
-          <w:sz w:val="24"/>
-          <w:szCs w:val="24"/>
-          <w:lang w:val="id-ID" w:eastAsia="id-ID"/>
-        </w:rPr>
-        <w:t xml:space="preserve">     Sehingga akses terhadap </w:t>
-      </w:r>
-      <w:r>
-        <w:rPr>
-          <w:rFonts w:ascii="Times New Roman" w:eastAsia="Times New Roman" w:hAnsi="Times New Roman" w:cs="Times New Roman"/>
-          <w:i/>
-          <w:iCs/>
-          <w:color w:val="000000" w:themeColor="text1"/>
-          <w:sz w:val="24"/>
-          <w:szCs w:val="24"/>
-          <w:lang w:val="id-ID" w:eastAsia="id-ID"/>
-        </w:rPr>
-        <w:t>database e</w:t>
-      </w:r>
-      <w:r>
-        <w:rPr>
-          <w:rFonts w:ascii="Times New Roman" w:eastAsia="Times New Roman" w:hAnsi="Times New Roman" w:cs="Times New Roman"/>
-          <w:color w:val="000000" w:themeColor="text1"/>
-          <w:sz w:val="24"/>
-          <w:szCs w:val="24"/>
-          <w:lang w:val="id-ID" w:eastAsia="id-ID"/>
-        </w:rPr>
-        <w:t>akan ditanggani tidak secara langsung oleh </w:t>
-      </w:r>
-      <w:r>
-        <w:rPr>
-          <w:rFonts w:ascii="Times New Roman" w:eastAsia="Times New Roman" w:hAnsi="Times New Roman" w:cs="Times New Roman"/>
-          <w:i/>
-          <w:iCs/>
-          <w:color w:val="000000" w:themeColor="text1"/>
-          <w:sz w:val="24"/>
-          <w:szCs w:val="24"/>
-          <w:lang w:val="id-ID" w:eastAsia="id-ID"/>
-        </w:rPr>
-        <w:t>server</w:t>
-      </w:r>
-      <w:r>
-        <w:rPr>
-          <w:rFonts w:ascii="Times New Roman" w:eastAsia="Times New Roman" w:hAnsi="Times New Roman" w:cs="Times New Roman"/>
-          <w:color w:val="000000" w:themeColor="text1"/>
-          <w:sz w:val="24"/>
-          <w:szCs w:val="24"/>
-          <w:lang w:val="id-ID" w:eastAsia="id-ID"/>
-        </w:rPr>
-        <w:t xml:space="preserve">, melainkan melalui perantara yang disebut </w:t>
-      </w:r>
-      <w:r>
-        <w:rPr>
-          <w:rFonts w:ascii="Times New Roman" w:eastAsia="Times New Roman" w:hAnsi="Times New Roman" w:cs="Times New Roman"/>
-          <w:color w:val="000000" w:themeColor="text1"/>
-          <w:sz w:val="24"/>
-          <w:szCs w:val="24"/>
-          <w:lang w:val="id-ID" w:eastAsia="id-ID"/>
-        </w:rPr>
-        <w:lastRenderedPageBreak/>
-        <w:t>sebagai </w:t>
-      </w:r>
-      <w:r>
-        <w:rPr>
-          <w:rFonts w:ascii="Times New Roman" w:eastAsia="Times New Roman" w:hAnsi="Times New Roman" w:cs="Times New Roman"/>
-          <w:i/>
-          <w:iCs/>
-          <w:color w:val="000000" w:themeColor="text1"/>
-          <w:sz w:val="24"/>
-          <w:szCs w:val="24"/>
-          <w:lang w:val="id-ID" w:eastAsia="id-ID"/>
-        </w:rPr>
-        <w:t>web service</w:t>
-      </w:r>
-      <w:r>
-        <w:rPr>
-          <w:rFonts w:ascii="Times New Roman" w:eastAsia="Times New Roman" w:hAnsi="Times New Roman" w:cs="Times New Roman"/>
-          <w:color w:val="000000" w:themeColor="text1"/>
-          <w:sz w:val="24"/>
-          <w:szCs w:val="24"/>
-          <w:lang w:val="id-ID" w:eastAsia="id-ID"/>
-        </w:rPr>
-        <w:t>. Peran dari </w:t>
-      </w:r>
-      <w:r>
-        <w:rPr>
-          <w:rFonts w:ascii="Times New Roman" w:eastAsia="Times New Roman" w:hAnsi="Times New Roman" w:cs="Times New Roman"/>
-          <w:i/>
-          <w:iCs/>
-          <w:color w:val="000000" w:themeColor="text1"/>
-          <w:sz w:val="24"/>
-          <w:szCs w:val="24"/>
-          <w:lang w:val="id-ID" w:eastAsia="id-ID"/>
-        </w:rPr>
-        <w:t>web service </w:t>
-      </w:r>
-      <w:r>
-        <w:rPr>
-          <w:rFonts w:ascii="Times New Roman" w:eastAsia="Times New Roman" w:hAnsi="Times New Roman" w:cs="Times New Roman"/>
-          <w:color w:val="000000" w:themeColor="text1"/>
-          <w:sz w:val="24"/>
-          <w:szCs w:val="24"/>
-          <w:lang w:val="id-ID" w:eastAsia="id-ID"/>
-        </w:rPr>
-        <w:t>ini akan mempermudah distribusi sekaligus integrasi database yang tersebar di beberapa </w:t>
-      </w:r>
-      <w:r>
-        <w:rPr>
-          <w:rFonts w:ascii="Times New Roman" w:eastAsia="Times New Roman" w:hAnsi="Times New Roman" w:cs="Times New Roman"/>
-          <w:i/>
-          <w:iCs/>
-          <w:color w:val="000000" w:themeColor="text1"/>
-          <w:sz w:val="24"/>
-          <w:szCs w:val="24"/>
-          <w:lang w:val="id-ID" w:eastAsia="id-ID"/>
-        </w:rPr>
-        <w:t>server</w:t>
-      </w:r>
-      <w:r>
-        <w:rPr>
-          <w:rFonts w:ascii="Times New Roman" w:eastAsia="Times New Roman" w:hAnsi="Times New Roman" w:cs="Times New Roman"/>
-          <w:color w:val="000000" w:themeColor="text1"/>
-          <w:sz w:val="24"/>
-          <w:szCs w:val="24"/>
-          <w:lang w:val="id-ID" w:eastAsia="id-ID"/>
-        </w:rPr>
-        <w:t> sekaligus.</w:t>
-      </w:r>
-    </w:p>
-    <w:p>
-      <w:pPr>
-        <w:pStyle w:val="ListParagraph"/>
-        <w:numPr>
-          <w:ilvl w:val="2"/>
-          <w:numId w:val="7"/>
-        </w:numPr>
-        <w:spacing w:line="480" w:lineRule="auto"/>
-        <w:ind w:left="1418" w:hanging="709"/>
-        <w:jc w:val="both"/>
+          <w:bCs/>
+          <w:color w:val="000000" w:themeColor="text1"/>
+          <w:sz w:val="24"/>
+          <w:szCs w:val="24"/>
+          <w:lang w:val="id-ID"/>
+        </w:rPr>
+        <w:t>2</w:t>
+      </w:r>
+      <w:r>
         <w:rPr>
           <w:rFonts w:ascii="Times New Roman" w:hAnsi="Times New Roman" w:cs="Times New Roman"/>
           <w:b/>
-          <w:color w:val="000000" w:themeColor="text1"/>
-          <w:sz w:val="24"/>
-          <w:szCs w:val="24"/>
-        </w:rPr>
-      </w:pPr>
+          <w:bCs/>
+          <w:color w:val="000000" w:themeColor="text1"/>
+          <w:sz w:val="24"/>
+          <w:szCs w:val="24"/>
+          <w:lang w:val="id-ID"/>
+        </w:rPr>
+        <w:t>.5.5</w:t>
+      </w:r>
+      <w:r>
+        <w:rPr>
+          <w:rFonts w:ascii="Times New Roman" w:hAnsi="Times New Roman" w:cs="Times New Roman"/>
+          <w:color w:val="000000" w:themeColor="text1"/>
+          <w:sz w:val="24"/>
+          <w:szCs w:val="24"/>
+        </w:rPr>
+        <w:tab/>
+      </w:r>
       <w:r>
         <w:rPr>
           <w:rFonts w:ascii="Times New Roman" w:hAnsi="Times New Roman" w:cs="Times New Roman"/>
@@ -15211,36 +14152,11 @@
           <w:szCs w:val="24"/>
           <w:lang w:val="id-ID"/>
         </w:rPr>
-        <w:t>Rest (</w:t>
-      </w:r>
-      <w:r>
-        <w:rPr>
-          <w:rFonts w:ascii="Times New Roman" w:hAnsi="Times New Roman" w:cs="Times New Roman"/>
-          <w:b/>
-          <w:i/>
-          <w:iCs/>
-          <w:color w:val="000000" w:themeColor="text1"/>
-          <w:sz w:val="24"/>
-          <w:szCs w:val="24"/>
-          <w:lang w:val="id-ID"/>
-        </w:rPr>
-        <w:t>Representational State Transfer</w:t>
-      </w:r>
-      <w:r>
-        <w:rPr>
-          <w:rFonts w:ascii="Times New Roman" w:hAnsi="Times New Roman" w:cs="Times New Roman"/>
-          <w:b/>
-          <w:color w:val="000000" w:themeColor="text1"/>
-          <w:sz w:val="24"/>
-          <w:szCs w:val="24"/>
-          <w:lang w:val="id-ID"/>
-        </w:rPr>
-        <w:t>)</w:t>
-      </w:r>
-    </w:p>
-    <w:p>
-      <w:pPr>
-        <w:pStyle w:val="ListParagraph"/>
+        <w:t>Sublime Text 3</w:t>
+      </w:r>
+    </w:p>
+    <w:p>
+      <w:pPr>
         <w:spacing w:after="0" w:line="480" w:lineRule="auto"/>
         <w:ind w:left="1440"/>
         <w:jc w:val="both"/>
@@ -15254,16 +14170,6 @@
       <w:r>
         <w:rPr>
           <w:rFonts w:ascii="Times New Roman" w:hAnsi="Times New Roman" w:cs="Times New Roman"/>
-          <w:color w:val="000000" w:themeColor="text1"/>
-          <w:sz w:val="24"/>
-          <w:szCs w:val="24"/>
-          <w:lang w:val="id-ID"/>
-        </w:rPr>
-        <w:t xml:space="preserve">     REST (</w:t>
-      </w:r>
-      <w:r>
-        <w:rPr>
-          <w:rFonts w:ascii="Times New Roman" w:hAnsi="Times New Roman" w:cs="Times New Roman"/>
           <w:i/>
           <w:iCs/>
           <w:color w:val="000000" w:themeColor="text1"/>
@@ -15271,265 +14177,76 @@
           <w:szCs w:val="24"/>
           <w:lang w:val="id-ID"/>
         </w:rPr>
-        <w:t>Representational State Transfer</w:t>
-      </w:r>
-      <w:r>
-        <w:rPr>
-          <w:rFonts w:ascii="Times New Roman" w:hAnsi="Times New Roman" w:cs="Times New Roman"/>
-          <w:color w:val="000000" w:themeColor="text1"/>
-          <w:sz w:val="24"/>
-          <w:szCs w:val="24"/>
-          <w:lang w:val="id-ID"/>
-        </w:rPr>
-        <w:t>) adalah suatu arsitektur metode komunikasi yang sering diterapkan dalam pengembangan layanan berbasis web.</w:t>
-      </w:r>
-    </w:p>
-    <w:p>
-      <w:pPr>
-        <w:pStyle w:val="NormalWeb"/>
-        <w:spacing w:before="0" w:beforeAutospacing="0" w:after="0" w:afterAutospacing="0" w:line="480" w:lineRule="auto"/>
-        <w:ind w:left="1440"/>
-        <w:jc w:val="both"/>
-        <w:rPr>
-          <w:color w:val="000000" w:themeColor="text1"/>
-        </w:rPr>
-      </w:pPr>
-      <w:r>
-        <w:rPr>
-          <w:color w:val="000000" w:themeColor="text1"/>
-        </w:rPr>
-        <w:t>Arsitektur REST, yang umumnya dijalankan via HTTP (</w:t>
-      </w:r>
-      <w:r>
-        <w:rPr>
-          <w:rStyle w:val="Emphasis"/>
-          <w:color w:val="000000" w:themeColor="text1"/>
-        </w:rPr>
-        <w:t>Hypertext Transfer Protocol</w:t>
-      </w:r>
-      <w:r>
-        <w:rPr>
-          <w:color w:val="000000" w:themeColor="text1"/>
-        </w:rPr>
-        <w:t>), melibatkan proses pembacaan laman web tertentu yang memuat sebuah file XML atau JSON.</w:t>
-      </w:r>
-    </w:p>
-    <w:p>
-      <w:pPr>
-        <w:pStyle w:val="NormalWeb"/>
-        <w:spacing w:before="0" w:beforeAutospacing="0" w:after="0" w:afterAutospacing="0" w:line="480" w:lineRule="auto"/>
-        <w:ind w:left="1440"/>
-        <w:jc w:val="both"/>
-        <w:rPr>
-          <w:color w:val="000000" w:themeColor="text1"/>
-        </w:rPr>
-      </w:pPr>
-      <w:r>
-        <w:rPr>
-          <w:color w:val="000000" w:themeColor="text1"/>
-        </w:rPr>
-        <w:t xml:space="preserve">     File inilah yang menguraikan dan memuat konten yang hendak disajikan. Setelah melalui sebuah proses definisi tertentu, konsumen akan bisa mengakses antarmuka aplikasi yang dimaksudkan. Kekhasan REST terletak pada interaksi antara klien dan server yang difasilitasi oleh sejumlah tipe operasional (verba) dan </w:t>
-      </w:r>
-      <w:r>
-        <w:rPr>
-          <w:rStyle w:val="Emphasis"/>
-          <w:color w:val="000000" w:themeColor="text1"/>
-        </w:rPr>
-        <w:t>Universal Resource Identifiers</w:t>
-      </w:r>
-      <w:r>
-        <w:rPr>
-          <w:color w:val="000000" w:themeColor="text1"/>
-        </w:rPr>
-        <w:t xml:space="preserve"> (URIs) yang unik bagi tiap-tiap sumberdaya.</w:t>
-      </w:r>
-    </w:p>
-    <w:p>
-      <w:pPr>
-        <w:pStyle w:val="NormalWeb"/>
-        <w:spacing w:before="0" w:beforeAutospacing="0" w:after="0" w:afterAutospacing="0" w:line="480" w:lineRule="auto"/>
-        <w:ind w:left="1440"/>
-        <w:jc w:val="both"/>
-        <w:rPr>
-          <w:color w:val="000000" w:themeColor="text1"/>
-        </w:rPr>
-      </w:pPr>
-      <w:r>
-        <w:rPr>
-          <w:color w:val="000000" w:themeColor="text1"/>
-        </w:rPr>
-        <w:t xml:space="preserve">     Masing-masing verba – GET, POST, PUT dan DELETE – memiliki makna operasional khusus untuk menghindari ambiguitas.</w:t>
-      </w:r>
-    </w:p>
-    <w:p>
-      <w:pPr>
-        <w:pStyle w:val="NormalWeb"/>
-        <w:spacing w:before="0" w:beforeAutospacing="0" w:after="0" w:afterAutospacing="0" w:line="480" w:lineRule="auto"/>
-        <w:ind w:left="1440"/>
-        <w:jc w:val="both"/>
-        <w:rPr>
-          <w:color w:val="000000" w:themeColor="text1"/>
-        </w:rPr>
-      </w:pPr>
-      <w:r>
-        <w:rPr>
-          <w:color w:val="000000" w:themeColor="text1"/>
-        </w:rPr>
-        <w:t xml:space="preserve">REST kerap dipergunakan dalam </w:t>
-      </w:r>
-      <w:r>
-        <w:rPr>
-          <w:rStyle w:val="Emphasis"/>
-          <w:color w:val="000000" w:themeColor="text1"/>
-        </w:rPr>
-        <w:t>mobile application</w:t>
-      </w:r>
-      <w:r>
-        <w:rPr>
-          <w:color w:val="000000" w:themeColor="text1"/>
-        </w:rPr>
-        <w:t xml:space="preserve">, situs web jejaring sosial, </w:t>
-      </w:r>
-      <w:r>
-        <w:rPr>
-          <w:rStyle w:val="Emphasis"/>
-          <w:color w:val="000000" w:themeColor="text1"/>
-        </w:rPr>
-        <w:t>mashup tools</w:t>
-      </w:r>
-      <w:r>
-        <w:rPr>
-          <w:color w:val="000000" w:themeColor="text1"/>
-        </w:rPr>
-        <w:t xml:space="preserve">, dan </w:t>
-      </w:r>
-      <w:r>
-        <w:rPr>
-          <w:rStyle w:val="Emphasis"/>
-          <w:color w:val="000000" w:themeColor="text1"/>
-        </w:rPr>
-        <w:t>automated business processes</w:t>
-      </w:r>
-      <w:r>
-        <w:rPr>
-          <w:color w:val="000000" w:themeColor="text1"/>
-        </w:rPr>
-        <w:t xml:space="preserve">. Arsitektur REST yang </w:t>
-      </w:r>
-      <w:r>
-        <w:rPr>
-          <w:rStyle w:val="Emphasis"/>
-          <w:color w:val="000000" w:themeColor="text1"/>
-        </w:rPr>
-        <w:t>decoupled</w:t>
-      </w:r>
-      <w:r>
-        <w:rPr>
-          <w:color w:val="000000" w:themeColor="text1"/>
-        </w:rPr>
-        <w:t xml:space="preserve"> (terpisah) serta beban komunikasi yang ringan antara produsen dan konsumen membuatnya populer di dunia </w:t>
-      </w:r>
-      <w:r>
-        <w:rPr>
-          <w:rStyle w:val="Emphasis"/>
-          <w:color w:val="000000" w:themeColor="text1"/>
-        </w:rPr>
-        <w:t>cloud-based API</w:t>
-      </w:r>
-      <w:r>
-        <w:rPr>
-          <w:color w:val="000000" w:themeColor="text1"/>
-        </w:rPr>
-        <w:t>, seperti yang disajikan oleh Amazon, Microsoft, dan Google.</w:t>
-      </w:r>
-    </w:p>
-    <w:p>
-      <w:pPr>
-        <w:pStyle w:val="NormalWeb"/>
-        <w:spacing w:before="0" w:beforeAutospacing="0" w:after="0" w:afterAutospacing="0" w:line="480" w:lineRule="auto"/>
-        <w:ind w:left="1440"/>
-        <w:jc w:val="both"/>
-        <w:rPr>
-          <w:color w:val="000000" w:themeColor="text1"/>
-        </w:rPr>
-      </w:pPr>
-      <w:r>
-        <w:rPr>
-          <w:color w:val="000000" w:themeColor="text1"/>
-        </w:rPr>
-        <w:lastRenderedPageBreak/>
-        <w:t xml:space="preserve">      Layanan berbasis web yang menggunakan arsitektur REST semacam itu dinamakan RESTful APIs (</w:t>
-      </w:r>
-      <w:r>
-        <w:rPr>
-          <w:rStyle w:val="Emphasis"/>
-          <w:color w:val="000000" w:themeColor="text1"/>
-        </w:rPr>
-        <w:t>Application Programming Interfaces</w:t>
-      </w:r>
-      <w:r>
-        <w:rPr>
-          <w:color w:val="000000" w:themeColor="text1"/>
-        </w:rPr>
-        <w:t>) atau REST APIs.</w:t>
-      </w:r>
-    </w:p>
-    <w:p>
-      <w:pPr>
-        <w:spacing w:after="0" w:line="480" w:lineRule="auto"/>
-        <w:ind w:left="720"/>
-        <w:jc w:val="both"/>
-        <w:rPr>
-          <w:rFonts w:ascii="Times New Roman" w:hAnsi="Times New Roman" w:cs="Times New Roman"/>
-          <w:b/>
-          <w:color w:val="000000" w:themeColor="text1"/>
-          <w:sz w:val="24"/>
-          <w:szCs w:val="24"/>
-        </w:rPr>
-      </w:pPr>
-      <w:r>
-        <w:rPr>
-          <w:rFonts w:ascii="Times New Roman" w:hAnsi="Times New Roman" w:cs="Times New Roman"/>
-          <w:b/>
-          <w:bCs/>
-          <w:color w:val="000000" w:themeColor="text1"/>
-          <w:sz w:val="24"/>
-          <w:szCs w:val="24"/>
-          <w:lang w:val="id-ID"/>
-        </w:rPr>
-        <w:t>2</w:t>
-      </w:r>
-      <w:r>
-        <w:rPr>
-          <w:rFonts w:ascii="Times New Roman" w:hAnsi="Times New Roman" w:cs="Times New Roman"/>
-          <w:b/>
-          <w:bCs/>
-          <w:color w:val="000000" w:themeColor="text1"/>
-          <w:sz w:val="24"/>
-          <w:szCs w:val="24"/>
-          <w:lang w:val="id-ID"/>
-        </w:rPr>
-        <w:t>.5.7</w:t>
-      </w:r>
-      <w:r>
-        <w:rPr>
-          <w:rFonts w:ascii="Times New Roman" w:hAnsi="Times New Roman" w:cs="Times New Roman"/>
-          <w:color w:val="000000" w:themeColor="text1"/>
-          <w:sz w:val="24"/>
-          <w:szCs w:val="24"/>
-        </w:rPr>
-        <w:tab/>
-      </w:r>
-      <w:r>
-        <w:rPr>
-          <w:rFonts w:ascii="Times New Roman" w:hAnsi="Times New Roman" w:cs="Times New Roman"/>
-          <w:b/>
-          <w:color w:val="000000" w:themeColor="text1"/>
-          <w:sz w:val="24"/>
-          <w:szCs w:val="24"/>
-          <w:lang w:val="id-ID"/>
-        </w:rPr>
-        <w:t>Sublime Text 3</w:t>
+        <w:t xml:space="preserve">     </w:t>
+      </w:r>
+      <w:r>
+        <w:rPr>
+          <w:rFonts w:ascii="Times New Roman" w:hAnsi="Times New Roman" w:cs="Times New Roman"/>
+          <w:color w:val="000000" w:themeColor="text1"/>
+          <w:sz w:val="24"/>
+          <w:szCs w:val="24"/>
+        </w:rPr>
+        <w:t xml:space="preserve">Sublime Text adalah aplikasi editor untuk kode dan teks yang dapat berjalan diberbagai platform </w:t>
+      </w:r>
+      <w:r>
+        <w:rPr>
+          <w:rFonts w:ascii="Times New Roman" w:hAnsi="Times New Roman" w:cs="Times New Roman"/>
+          <w:i/>
+          <w:iCs/>
+          <w:color w:val="000000" w:themeColor="text1"/>
+          <w:sz w:val="24"/>
+          <w:szCs w:val="24"/>
+        </w:rPr>
+        <w:t>operating system</w:t>
+      </w:r>
+      <w:r>
+        <w:rPr>
+          <w:rFonts w:ascii="Times New Roman" w:hAnsi="Times New Roman" w:cs="Times New Roman"/>
+          <w:color w:val="000000" w:themeColor="text1"/>
+          <w:sz w:val="24"/>
+          <w:szCs w:val="24"/>
+        </w:rPr>
+        <w:t xml:space="preserve"> dengan menggunakan teknologi Phyton API. Terciptanya aplikasi ini terinspirasi dari aplikasi Vim, Aplikasi ini sangatlah fleksibel dan </w:t>
+      </w:r>
+      <w:r>
+        <w:rPr>
+          <w:rFonts w:ascii="Times New Roman" w:hAnsi="Times New Roman" w:cs="Times New Roman"/>
+          <w:i/>
+          <w:iCs/>
+          <w:color w:val="000000" w:themeColor="text1"/>
+          <w:sz w:val="24"/>
+          <w:szCs w:val="24"/>
+        </w:rPr>
+        <w:t>powerfull</w:t>
+      </w:r>
+      <w:r>
+        <w:rPr>
+          <w:rFonts w:ascii="Times New Roman" w:hAnsi="Times New Roman" w:cs="Times New Roman"/>
+          <w:color w:val="000000" w:themeColor="text1"/>
+          <w:sz w:val="24"/>
+          <w:szCs w:val="24"/>
+        </w:rPr>
+        <w:t>. Fungsionalitas dari aplikasi ini dapat dikembangkan dengan menggunakan sublime-</w:t>
+      </w:r>
+      <w:r>
+        <w:rPr>
+          <w:rFonts w:ascii="Times New Roman" w:hAnsi="Times New Roman" w:cs="Times New Roman"/>
+          <w:i/>
+          <w:iCs/>
+          <w:color w:val="000000" w:themeColor="text1"/>
+          <w:sz w:val="24"/>
+          <w:szCs w:val="24"/>
+        </w:rPr>
+        <w:t>packages</w:t>
+      </w:r>
+      <w:r>
+        <w:rPr>
+          <w:rFonts w:ascii="Times New Roman" w:hAnsi="Times New Roman" w:cs="Times New Roman"/>
+          <w:color w:val="000000" w:themeColor="text1"/>
+          <w:sz w:val="24"/>
+          <w:szCs w:val="24"/>
+        </w:rPr>
+        <w:t xml:space="preserve">. </w:t>
       </w:r>
     </w:p>
     <w:p>
@@ -15547,23 +14264,61 @@
       <w:r>
         <w:rPr>
           <w:rFonts w:ascii="Times New Roman" w:hAnsi="Times New Roman" w:cs="Times New Roman"/>
+          <w:color w:val="000000" w:themeColor="text1"/>
+          <w:sz w:val="24"/>
+          <w:szCs w:val="24"/>
+          <w:lang w:val="id-ID"/>
+        </w:rPr>
+        <w:t xml:space="preserve">     </w:t>
+      </w:r>
+      <w:r>
+        <w:rPr>
+          <w:rFonts w:ascii="Times New Roman" w:hAnsi="Times New Roman" w:cs="Times New Roman"/>
+          <w:color w:val="000000" w:themeColor="text1"/>
+          <w:sz w:val="24"/>
+          <w:szCs w:val="24"/>
+        </w:rPr>
+        <w:t xml:space="preserve">Sublime Text bukanlah aplikasi </w:t>
+      </w:r>
+      <w:r>
+        <w:rPr>
+          <w:rFonts w:ascii="Times New Roman" w:hAnsi="Times New Roman" w:cs="Times New Roman"/>
           <w:i/>
           <w:iCs/>
           <w:color w:val="000000" w:themeColor="text1"/>
           <w:sz w:val="24"/>
           <w:szCs w:val="24"/>
-          <w:lang w:val="id-ID"/>
-        </w:rPr>
-        <w:t xml:space="preserve">     </w:t>
-      </w:r>
-      <w:r>
-        <w:rPr>
-          <w:rFonts w:ascii="Times New Roman" w:hAnsi="Times New Roman" w:cs="Times New Roman"/>
-          <w:color w:val="000000" w:themeColor="text1"/>
-          <w:sz w:val="24"/>
-          <w:szCs w:val="24"/>
-        </w:rPr>
-        <w:t xml:space="preserve">Sublime Text adalah aplikasi editor untuk kode dan teks yang dapat berjalan diberbagai platform </w:t>
+        </w:rPr>
+        <w:t>open source</w:t>
+      </w:r>
+      <w:r>
+        <w:rPr>
+          <w:rFonts w:ascii="Times New Roman" w:hAnsi="Times New Roman" w:cs="Times New Roman"/>
+          <w:color w:val="000000" w:themeColor="text1"/>
+          <w:sz w:val="24"/>
+          <w:szCs w:val="24"/>
+        </w:rPr>
+        <w:t xml:space="preserve"> dan juga aplikasi yang dapat digunakan dan didapatkan secara gratis, </w:t>
+      </w:r>
+      <w:proofErr w:type="gramStart"/>
+      <w:r>
+        <w:rPr>
+          <w:rFonts w:ascii="Times New Roman" w:hAnsi="Times New Roman" w:cs="Times New Roman"/>
+          <w:color w:val="000000" w:themeColor="text1"/>
+          <w:sz w:val="24"/>
+          <w:szCs w:val="24"/>
+        </w:rPr>
+        <w:t>akan</w:t>
+      </w:r>
+      <w:proofErr w:type="gramEnd"/>
+      <w:r>
+        <w:rPr>
+          <w:rFonts w:ascii="Times New Roman" w:hAnsi="Times New Roman" w:cs="Times New Roman"/>
+          <w:color w:val="000000" w:themeColor="text1"/>
+          <w:sz w:val="24"/>
+          <w:szCs w:val="24"/>
+        </w:rPr>
+        <w:t xml:space="preserve"> tetapi beberapa fitur pengembangan fungsionalitas (</w:t>
       </w:r>
       <w:r>
         <w:rPr>
@@ -15574,46 +14329,6 @@
           <w:sz w:val="24"/>
           <w:szCs w:val="24"/>
         </w:rPr>
-        <w:t>operating system</w:t>
-      </w:r>
-      <w:r>
-        <w:rPr>
-          <w:rFonts w:ascii="Times New Roman" w:hAnsi="Times New Roman" w:cs="Times New Roman"/>
-          <w:color w:val="000000" w:themeColor="text1"/>
-          <w:sz w:val="24"/>
-          <w:szCs w:val="24"/>
-        </w:rPr>
-        <w:t xml:space="preserve"> dengan menggunakan teknologi Phyton API. Terciptanya aplikasi ini terinspirasi dari aplikasi Vim, Aplikasi ini sangatlah fleksibel dan </w:t>
-      </w:r>
-      <w:r>
-        <w:rPr>
-          <w:rFonts w:ascii="Times New Roman" w:hAnsi="Times New Roman" w:cs="Times New Roman"/>
-          <w:i/>
-          <w:iCs/>
-          <w:color w:val="000000" w:themeColor="text1"/>
-          <w:sz w:val="24"/>
-          <w:szCs w:val="24"/>
-        </w:rPr>
-        <w:t>powerfull</w:t>
-      </w:r>
-      <w:r>
-        <w:rPr>
-          <w:rFonts w:ascii="Times New Roman" w:hAnsi="Times New Roman" w:cs="Times New Roman"/>
-          <w:color w:val="000000" w:themeColor="text1"/>
-          <w:sz w:val="24"/>
-          <w:szCs w:val="24"/>
-        </w:rPr>
-        <w:t>. Fungsionalitas dari aplikasi ini dapat dikembangkan dengan menggunakan sublime-</w:t>
-      </w:r>
-      <w:r>
-        <w:rPr>
-          <w:rFonts w:ascii="Times New Roman" w:hAnsi="Times New Roman" w:cs="Times New Roman"/>
-          <w:i/>
-          <w:iCs/>
-          <w:color w:val="000000" w:themeColor="text1"/>
-          <w:sz w:val="24"/>
-          <w:szCs w:val="24"/>
-        </w:rPr>
         <w:t>packages</w:t>
       </w:r>
       <w:r>
@@ -15623,7 +14338,7 @@
           <w:sz w:val="24"/>
           <w:szCs w:val="24"/>
         </w:rPr>
-        <w:t xml:space="preserve">. </w:t>
+        <w:t>) dari aplikasi ini merupakan hasil dari temuan dan mendapat dukungan penuh dari komunitas serta memiliki linsensi aplikasi gratis.</w:t>
       </w:r>
     </w:p>
     <w:p>
@@ -15636,26 +14351,18 @@
           <w:color w:val="000000" w:themeColor="text1"/>
           <w:sz w:val="24"/>
           <w:szCs w:val="24"/>
-        </w:rPr>
-      </w:pPr>
-      <w:r>
-        <w:rPr>
-          <w:rFonts w:ascii="Times New Roman" w:hAnsi="Times New Roman" w:cs="Times New Roman"/>
-          <w:color w:val="000000" w:themeColor="text1"/>
-          <w:sz w:val="24"/>
-          <w:szCs w:val="24"/>
-          <w:lang w:val="id-ID"/>
-        </w:rPr>
-        <w:t xml:space="preserve">     </w:t>
-      </w:r>
-      <w:r>
-        <w:rPr>
-          <w:rFonts w:ascii="Times New Roman" w:hAnsi="Times New Roman" w:cs="Times New Roman"/>
-          <w:color w:val="000000" w:themeColor="text1"/>
-          <w:sz w:val="24"/>
-          <w:szCs w:val="24"/>
-        </w:rPr>
-        <w:t xml:space="preserve">Sublime Text bukanlah aplikasi </w:t>
+          <w:lang w:val="id-ID"/>
+        </w:rPr>
+      </w:pPr>
+      <w:r>
+        <w:rPr>
+          <w:rFonts w:ascii="Times New Roman" w:hAnsi="Times New Roman" w:cs="Times New Roman"/>
+          <w:color w:val="000000" w:themeColor="text1"/>
+          <w:sz w:val="24"/>
+          <w:szCs w:val="24"/>
+          <w:lang w:val="id-ID"/>
+        </w:rPr>
+        <w:t xml:space="preserve">     Sublime Text mendukung berbagai bahasa pemrograman dan mampu menyajikan fitur </w:t>
       </w:r>
       <w:r>
         <w:rPr>
@@ -15665,57 +14372,30 @@
           <w:color w:val="000000" w:themeColor="text1"/>
           <w:sz w:val="24"/>
           <w:szCs w:val="24"/>
-        </w:rPr>
-        <w:t>open source</w:t>
-      </w:r>
-      <w:r>
-        <w:rPr>
-          <w:rFonts w:ascii="Times New Roman" w:hAnsi="Times New Roman" w:cs="Times New Roman"/>
-          <w:color w:val="000000" w:themeColor="text1"/>
-          <w:sz w:val="24"/>
-          <w:szCs w:val="24"/>
-        </w:rPr>
-        <w:t xml:space="preserve"> dan juga aplikasi yang dapat digunakan dan didapatkan secara gratis, </w:t>
-      </w:r>
-      <w:proofErr w:type="gramStart"/>
-      <w:r>
-        <w:rPr>
-          <w:rFonts w:ascii="Times New Roman" w:hAnsi="Times New Roman" w:cs="Times New Roman"/>
-          <w:color w:val="000000" w:themeColor="text1"/>
-          <w:sz w:val="24"/>
-          <w:szCs w:val="24"/>
-        </w:rPr>
-        <w:t>akan</w:t>
-      </w:r>
-      <w:proofErr w:type="gramEnd"/>
-      <w:r>
-        <w:rPr>
-          <w:rFonts w:ascii="Times New Roman" w:hAnsi="Times New Roman" w:cs="Times New Roman"/>
-          <w:color w:val="000000" w:themeColor="text1"/>
-          <w:sz w:val="24"/>
-          <w:szCs w:val="24"/>
-        </w:rPr>
-        <w:t xml:space="preserve"> tetapi beberapa fitur pengembangan fungsionalitas (</w:t>
-      </w:r>
-      <w:r>
-        <w:rPr>
-          <w:rFonts w:ascii="Times New Roman" w:hAnsi="Times New Roman" w:cs="Times New Roman"/>
-          <w:i/>
-          <w:iCs/>
-          <w:color w:val="000000" w:themeColor="text1"/>
-          <w:sz w:val="24"/>
-          <w:szCs w:val="24"/>
-        </w:rPr>
-        <w:t>packages</w:t>
-      </w:r>
-      <w:r>
-        <w:rPr>
-          <w:rFonts w:ascii="Times New Roman" w:hAnsi="Times New Roman" w:cs="Times New Roman"/>
-          <w:color w:val="000000" w:themeColor="text1"/>
-          <w:sz w:val="24"/>
-          <w:szCs w:val="24"/>
-        </w:rPr>
-        <w:t>) dari aplikasi ini merupakan hasil dari temuan dan mendapat dukungan penuh dari komunitas serta memiliki linsensi aplikasi gratis.</w:t>
+          <w:lang w:val="id-ID"/>
+        </w:rPr>
+        <w:t>syntax highlight</w:t>
+      </w:r>
+      <w:r>
+        <w:rPr>
+          <w:rFonts w:ascii="Times New Roman" w:hAnsi="Times New Roman" w:cs="Times New Roman"/>
+          <w:color w:val="000000" w:themeColor="text1"/>
+          <w:sz w:val="24"/>
+          <w:szCs w:val="24"/>
+          <w:lang w:val="id-ID"/>
+        </w:rPr>
+        <w:t xml:space="preserve"> hampir di semua bahasa pemrogramman yang didukung ataupun dikembangkan oleh komunitas seperti; C, C++, C#, CSS, D, Dylan, Erlang, HTML, </w:t>
+      </w:r>
+      <w:r>
+        <w:rPr>
+          <w:rFonts w:ascii="Times New Roman" w:hAnsi="Times New Roman" w:cs="Times New Roman"/>
+          <w:color w:val="000000" w:themeColor="text1"/>
+          <w:sz w:val="24"/>
+          <w:szCs w:val="24"/>
+          <w:lang w:val="id-ID"/>
+        </w:rPr>
+        <w:lastRenderedPageBreak/>
+        <w:t>Groovy, Haskell, Java, JavaScript, LaTeX, Lisp, Lua, Markdown, MATLAB, OCaml, Perl, PHP, Python, R, Ruby, SQL, TCL, Textile and XML.</w:t>
       </w:r>
     </w:p>
     <w:p>
@@ -15739,64 +14419,7 @@
           <w:szCs w:val="24"/>
           <w:lang w:val="id-ID"/>
         </w:rPr>
-        <w:t xml:space="preserve">     Sublime Text mendukung berbagai bahasa pemrograman dan mampu menyajikan fitur </w:t>
-      </w:r>
-      <w:r>
-        <w:rPr>
-          <w:rFonts w:ascii="Times New Roman" w:hAnsi="Times New Roman" w:cs="Times New Roman"/>
-          <w:i/>
-          <w:iCs/>
-          <w:color w:val="000000" w:themeColor="text1"/>
-          <w:sz w:val="24"/>
-          <w:szCs w:val="24"/>
-          <w:lang w:val="id-ID"/>
-        </w:rPr>
-        <w:t>syntax highlight</w:t>
-      </w:r>
-      <w:r>
-        <w:rPr>
-          <w:rFonts w:ascii="Times New Roman" w:hAnsi="Times New Roman" w:cs="Times New Roman"/>
-          <w:color w:val="000000" w:themeColor="text1"/>
-          <w:sz w:val="24"/>
-          <w:szCs w:val="24"/>
-          <w:lang w:val="id-ID"/>
-        </w:rPr>
-        <w:t xml:space="preserve"> hampir di semua bahasa pemrogramman yang didukung ataupun dikembangkan oleh komunitas seperti; C, C++, C#, CSS, D, Dylan, Erlang, HTML, Groovy, Haskell, Java, JavaScript, LaTeX, Lisp, Lua, Markdown, MATLAB, OCaml, Perl, PHP, Python, R, Ruby, SQL, TCL, Textile and XML.</w:t>
-      </w:r>
-    </w:p>
-    <w:p>
-      <w:pPr>
-        <w:spacing w:after="0" w:line="480" w:lineRule="auto"/>
-        <w:ind w:left="1440"/>
-        <w:jc w:val="both"/>
-        <w:rPr>
-          <w:rFonts w:ascii="Times New Roman" w:hAnsi="Times New Roman" w:cs="Times New Roman"/>
-          <w:color w:val="000000" w:themeColor="text1"/>
-          <w:sz w:val="24"/>
-          <w:szCs w:val="24"/>
-          <w:lang w:val="id-ID"/>
-        </w:rPr>
-      </w:pPr>
-      <w:r>
-        <w:rPr>
-          <w:rFonts w:ascii="Times New Roman" w:hAnsi="Times New Roman" w:cs="Times New Roman"/>
-          <w:color w:val="000000" w:themeColor="text1"/>
-          <w:sz w:val="24"/>
-          <w:szCs w:val="24"/>
-          <w:lang w:val="id-ID"/>
-        </w:rPr>
-        <w:t xml:space="preserve">     Biasanya bagi bahasa pemrograman yang didukung ataupun belum terdukung secara default dapat lebih dimaksimalkan atau </w:t>
-      </w:r>
-      <w:r>
-        <w:rPr>
-          <w:rFonts w:ascii="Times New Roman" w:hAnsi="Times New Roman" w:cs="Times New Roman"/>
-          <w:color w:val="000000" w:themeColor="text1"/>
-          <w:sz w:val="24"/>
-          <w:szCs w:val="24"/>
-          <w:lang w:val="id-ID"/>
-        </w:rPr>
-        <w:lastRenderedPageBreak/>
-        <w:t xml:space="preserve">didukung dengan menggunakan </w:t>
+        <w:t xml:space="preserve">     Biasanya bagi bahasa pemrograman yang didukung ataupun belum terdukung secara default dapat lebih dimaksimalkan atau didukung dengan menggunakan </w:t>
       </w:r>
       <w:r>
         <w:rPr>
@@ -16155,6 +14778,21 @@
     </w:p>
     <w:p>
       <w:pPr>
+        <w:spacing w:after="0" w:line="480" w:lineRule="auto"/>
+        <w:ind w:left="1800" w:firstLine="360"/>
+        <w:jc w:val="both"/>
+        <w:rPr>
+          <w:rFonts w:ascii="Times New Roman" w:hAnsi="Times New Roman" w:cs="Times New Roman"/>
+          <w:color w:val="000000" w:themeColor="text1"/>
+          <w:sz w:val="24"/>
+          <w:szCs w:val="24"/>
+        </w:rPr>
+      </w:pPr>
+      <w:bookmarkStart w:id="0" w:name="_GoBack"/>
+      <w:bookmarkEnd w:id="0"/>
+    </w:p>
+    <w:p>
+      <w:pPr>
         <w:pStyle w:val="ListParagraph"/>
         <w:numPr>
           <w:ilvl w:val="0"/>
@@ -16180,6 +14818,7 @@
           <w:szCs w:val="24"/>
           <w:shd w:val="clear" w:color="auto" w:fill="FFFFFF"/>
         </w:rPr>
+        <w:lastRenderedPageBreak/>
         <w:t>Plugin API Switch</w:t>
       </w:r>
     </w:p>
@@ -16347,7 +14986,6 @@
           <w:szCs w:val="24"/>
           <w:shd w:val="clear" w:color="auto" w:fill="FFFFFF"/>
         </w:rPr>
-        <w:lastRenderedPageBreak/>
         <w:t xml:space="preserve">Dalam teks editor ini pengguna dapat menyeret dan melepas file teks ke dala editor yang </w:t>
       </w:r>
       <w:proofErr w:type="gramStart"/>
@@ -16637,7 +15275,7 @@
           <w:rPr>
             <w:noProof/>
           </w:rPr>
-          <w:t>28</w:t>
+          <w:t>35</w:t>
         </w:r>
         <w:r>
           <w:rPr>
@@ -16658,7 +15296,7 @@
 
 <file path=word/numbering.xml><?xml version="1.0" encoding="utf-8"?>
 <w:numbering xmlns:wpc="http://schemas.microsoft.com/office/word/2010/wordprocessingCanvas" xmlns:mc="http://schemas.openxmlformats.org/markup-compatibility/2006" xmlns:o="urn:schemas-microsoft-com:office:office" xmlns:r="http://schemas.openxmlformats.org/officeDocument/2006/relationships" xmlns:m="http://schemas.openxmlformats.org/officeDocument/2006/math" xmlns:v="urn:schemas-microsoft-com:vml" xmlns:wp14="http://schemas.microsoft.com/office/word/2010/wordprocessingDrawing" xmlns:wp="http://schemas.openxmlformats.org/drawingml/2006/wordprocessingDrawing" xmlns:w10="urn:schemas-microsoft-com:office:word" xmlns:w="http://schemas.openxmlformats.org/wordprocessingml/2006/main" xmlns:w14="http://schemas.microsoft.com/office/word/2010/wordml" xmlns:w15="http://schemas.microsoft.com/office/word/2012/wordml" xmlns:wpg="http://schemas.microsoft.com/office/word/2010/wordprocessingGroup" xmlns:wpi="http://schemas.microsoft.com/office/word/2010/wordprocessingInk" xmlns:wne="http://schemas.microsoft.com/office/word/2006/wordml" xmlns:wps="http://schemas.microsoft.com/office/word/2010/wordprocessingShape" mc:Ignorable="w14 w15 wp14">
-  <w:abstractNum w:abstractNumId="0" w15:restartNumberingAfterBreak="0">
+  <w:abstractNum w:abstractNumId="0">
     <w:nsid w:val="00000003"/>
     <w:multiLevelType w:val="multilevel"/>
     <w:tmpl w:val="F52057EA"/>
@@ -16800,7 +15438,7 @@
       </w:rPr>
     </w:lvl>
   </w:abstractNum>
-  <w:abstractNum w:abstractNumId="1" w15:restartNumberingAfterBreak="0">
+  <w:abstractNum w:abstractNumId="1">
     <w:nsid w:val="00DC3349"/>
     <w:multiLevelType w:val="hybridMultilevel"/>
     <w:tmpl w:val="7BC47228"/>
@@ -16889,7 +15527,7 @@
       </w:pPr>
     </w:lvl>
   </w:abstractNum>
-  <w:abstractNum w:abstractNumId="2" w15:restartNumberingAfterBreak="0">
+  <w:abstractNum w:abstractNumId="2">
     <w:nsid w:val="02797D3F"/>
     <w:multiLevelType w:val="multilevel"/>
     <w:tmpl w:val="644411B0"/>
@@ -17002,7 +15640,7 @@
       </w:rPr>
     </w:lvl>
   </w:abstractNum>
-  <w:abstractNum w:abstractNumId="3" w15:restartNumberingAfterBreak="0">
+  <w:abstractNum w:abstractNumId="3">
     <w:nsid w:val="03034C5C"/>
     <w:multiLevelType w:val="multilevel"/>
     <w:tmpl w:val="E75AEFDA"/>
@@ -17124,7 +15762,7 @@
       </w:rPr>
     </w:lvl>
   </w:abstractNum>
-  <w:abstractNum w:abstractNumId="4" w15:restartNumberingAfterBreak="0">
+  <w:abstractNum w:abstractNumId="4">
     <w:nsid w:val="121E3DF8"/>
     <w:multiLevelType w:val="hybridMultilevel"/>
     <w:tmpl w:val="60202720"/>
@@ -17213,7 +15851,7 @@
       </w:pPr>
     </w:lvl>
   </w:abstractNum>
-  <w:abstractNum w:abstractNumId="5" w15:restartNumberingAfterBreak="0">
+  <w:abstractNum w:abstractNumId="5">
     <w:nsid w:val="2A401FEC"/>
     <w:multiLevelType w:val="multilevel"/>
     <w:tmpl w:val="739EFF0E"/>
@@ -17328,7 +15966,7 @@
       </w:rPr>
     </w:lvl>
   </w:abstractNum>
-  <w:abstractNum w:abstractNumId="6" w15:restartNumberingAfterBreak="0">
+  <w:abstractNum w:abstractNumId="6">
     <w:nsid w:val="40176DCC"/>
     <w:multiLevelType w:val="multilevel"/>
     <w:tmpl w:val="21FC0AC4"/>
@@ -17450,7 +16088,7 @@
       </w:rPr>
     </w:lvl>
   </w:abstractNum>
-  <w:abstractNum w:abstractNumId="7" w15:restartNumberingAfterBreak="0">
+  <w:abstractNum w:abstractNumId="7">
     <w:nsid w:val="5C0C1188"/>
     <w:multiLevelType w:val="hybridMultilevel"/>
     <w:tmpl w:val="660E8FA8"/>
@@ -17540,7 +16178,7 @@
       </w:pPr>
     </w:lvl>
   </w:abstractNum>
-  <w:abstractNum w:abstractNumId="8" w15:restartNumberingAfterBreak="0">
+  <w:abstractNum w:abstractNumId="8">
     <w:nsid w:val="63BF63A4"/>
     <w:multiLevelType w:val="hybridMultilevel"/>
     <w:tmpl w:val="D8D61C50"/>
@@ -17629,7 +16267,7 @@
       </w:pPr>
     </w:lvl>
   </w:abstractNum>
-  <w:abstractNum w:abstractNumId="9" w15:restartNumberingAfterBreak="0">
+  <w:abstractNum w:abstractNumId="9">
     <w:nsid w:val="6EBA2719"/>
     <w:multiLevelType w:val="multilevel"/>
     <w:tmpl w:val="4002D9BE"/>
@@ -17742,7 +16380,7 @@
       </w:rPr>
     </w:lvl>
   </w:abstractNum>
-  <w:abstractNum w:abstractNumId="10" w15:restartNumberingAfterBreak="0">
+  <w:abstractNum w:abstractNumId="10">
     <w:nsid w:val="6FB23F68"/>
     <w:multiLevelType w:val="hybridMultilevel"/>
     <w:tmpl w:val="683676C6"/>
@@ -18351,6 +16989,7 @@
       <w:lang w:val="en-US"/>
     </w:rPr>
     <w:tblPr>
+      <w:tblInd w:w="0" w:type="dxa"/>
       <w:tblBorders>
         <w:top w:val="single" w:sz="4" w:space="0" w:color="auto"/>
         <w:left w:val="single" w:sz="4" w:space="0" w:color="auto"/>
@@ -18359,6 +16998,12 @@
         <w:insideH w:val="single" w:sz="4" w:space="0" w:color="auto"/>
         <w:insideV w:val="single" w:sz="4" w:space="0" w:color="auto"/>
       </w:tblBorders>
+      <w:tblCellMar>
+        <w:top w:w="0" w:type="dxa"/>
+        <w:left w:w="108" w:type="dxa"/>
+        <w:bottom w:w="0" w:type="dxa"/>
+        <w:right w:w="108" w:type="dxa"/>
+      </w:tblCellMar>
     </w:tblPr>
   </w:style>
   <w:style w:type="paragraph" w:customStyle="1" w:styleId="TableContents">
@@ -18406,6 +17051,7 @@
     <w:tblPr>
       <w:tblStyleRowBandSize w:val="1"/>
       <w:tblStyleColBandSize w:val="1"/>
+      <w:tblInd w:w="0" w:type="dxa"/>
       <w:tblBorders>
         <w:top w:val="single" w:sz="4" w:space="0" w:color="F4B083" w:themeColor="accent2" w:themeTint="99"/>
         <w:left w:val="single" w:sz="4" w:space="0" w:color="F4B083" w:themeColor="accent2" w:themeTint="99"/>
@@ -18414,6 +17060,12 @@
         <w:insideH w:val="single" w:sz="4" w:space="0" w:color="F4B083" w:themeColor="accent2" w:themeTint="99"/>
         <w:insideV w:val="single" w:sz="4" w:space="0" w:color="F4B083" w:themeColor="accent2" w:themeTint="99"/>
       </w:tblBorders>
+      <w:tblCellMar>
+        <w:top w:w="0" w:type="dxa"/>
+        <w:left w:w="108" w:type="dxa"/>
+        <w:bottom w:w="0" w:type="dxa"/>
+        <w:right w:w="108" w:type="dxa"/>
+      </w:tblCellMar>
     </w:tblPr>
     <w:tblStylePr w:type="firstRow">
       <w:rPr>

</xml_diff>